<commit_message>
Theorieteil in Fassung von Freitag. Funktionalität für Maus-Picking (Zusatzaufgabe 2) hinzugefügt.
</commit_message>
<xml_diff>
--- a/cg1-ha1-theorie.docx
+++ b/cg1-ha1-theorie.docx
@@ -9,7 +9,2135 @@
     </w:p>
     <w:p>
       <w:r>
-        <w:t>TODO</w:t>
+        <w:t>Zu Abbildung 1:</w:t>
+      </w:r>
+    </w:p>
+    <w:p>
+      <w:r>
+        <w:t>Verschieben des Ursprungs zum Punkt p mit Translationsmatrix:</w:t>
+      </w:r>
+    </w:p>
+    <w:p>
+      <w:pPr>
+        <w:rPr>
+          <w:rFonts w:eastAsiaTheme="minorEastAsia"/>
+        </w:rPr>
+      </w:pPr>
+      <m:oMathPara>
+        <m:oMath>
+          <m:d>
+            <m:dPr>
+              <m:ctrlPr>
+                <w:rPr>
+                  <w:rFonts w:ascii="Cambria Math" w:hAnsi="Cambria Math"/>
+                </w:rPr>
+              </m:ctrlPr>
+            </m:dPr>
+            <m:e>
+              <m:m>
+                <m:mPr>
+                  <m:plcHide m:val="1"/>
+                  <m:mcs>
+                    <m:mc>
+                      <m:mcPr>
+                        <m:count m:val="3"/>
+                        <m:mcJc m:val="center"/>
+                      </m:mcPr>
+                    </m:mc>
+                  </m:mcs>
+                  <m:ctrlPr>
+                    <w:rPr>
+                      <w:rFonts w:ascii="Cambria Math" w:hAnsi="Cambria Math"/>
+                    </w:rPr>
+                  </m:ctrlPr>
+                </m:mPr>
+                <m:mr>
+                  <m:e>
+                    <m:r>
+                      <w:rPr>
+                        <w:rFonts w:ascii="Cambria Math" w:hAnsi="Cambria Math"/>
+                      </w:rPr>
+                      <m:t>1</m:t>
+                    </m:r>
+                  </m:e>
+                  <m:e>
+                    <m:r>
+                      <w:rPr>
+                        <w:rFonts w:ascii="Cambria Math" w:hAnsi="Cambria Math"/>
+                      </w:rPr>
+                      <m:t>0</m:t>
+                    </m:r>
+                  </m:e>
+                  <m:e>
+                    <m:sSub>
+                      <m:sSubPr>
+                        <m:ctrlPr>
+                          <w:rPr>
+                            <w:rFonts w:ascii="Cambria Math" w:hAnsi="Cambria Math"/>
+                            <w:i/>
+                          </w:rPr>
+                        </m:ctrlPr>
+                      </m:sSubPr>
+                      <m:e>
+                        <m:r>
+                          <w:rPr>
+                            <w:rFonts w:ascii="Cambria Math" w:hAnsi="Cambria Math"/>
+                          </w:rPr>
+                          <m:t>p</m:t>
+                        </m:r>
+                      </m:e>
+                      <m:sub>
+                        <m:r>
+                          <w:rPr>
+                            <w:rFonts w:ascii="Cambria Math" w:hAnsi="Cambria Math"/>
+                          </w:rPr>
+                          <m:t>x</m:t>
+                        </m:r>
+                      </m:sub>
+                    </m:sSub>
+                  </m:e>
+                </m:mr>
+                <m:mr>
+                  <m:e>
+                    <m:r>
+                      <w:rPr>
+                        <w:rFonts w:ascii="Cambria Math" w:hAnsi="Cambria Math"/>
+                      </w:rPr>
+                      <m:t>0</m:t>
+                    </m:r>
+                  </m:e>
+                  <m:e>
+                    <m:r>
+                      <w:rPr>
+                        <w:rFonts w:ascii="Cambria Math" w:hAnsi="Cambria Math"/>
+                      </w:rPr>
+                      <m:t>1</m:t>
+                    </m:r>
+                  </m:e>
+                  <m:e>
+                    <m:sSub>
+                      <m:sSubPr>
+                        <m:ctrlPr>
+                          <w:rPr>
+                            <w:rFonts w:ascii="Cambria Math" w:hAnsi="Cambria Math"/>
+                            <w:i/>
+                          </w:rPr>
+                        </m:ctrlPr>
+                      </m:sSubPr>
+                      <m:e>
+                        <m:r>
+                          <w:rPr>
+                            <w:rFonts w:ascii="Cambria Math" w:hAnsi="Cambria Math"/>
+                          </w:rPr>
+                          <m:t>p</m:t>
+                        </m:r>
+                      </m:e>
+                      <m:sub>
+                        <m:r>
+                          <w:rPr>
+                            <w:rFonts w:ascii="Cambria Math" w:hAnsi="Cambria Math"/>
+                          </w:rPr>
+                          <m:t>y</m:t>
+                        </m:r>
+                      </m:sub>
+                    </m:sSub>
+                  </m:e>
+                </m:mr>
+                <m:mr>
+                  <m:e>
+                    <m:r>
+                      <w:rPr>
+                        <w:rFonts w:ascii="Cambria Math" w:hAnsi="Cambria Math"/>
+                      </w:rPr>
+                      <m:t>0</m:t>
+                    </m:r>
+                  </m:e>
+                  <m:e>
+                    <m:r>
+                      <w:rPr>
+                        <w:rFonts w:ascii="Cambria Math" w:hAnsi="Cambria Math"/>
+                      </w:rPr>
+                      <m:t>0</m:t>
+                    </m:r>
+                  </m:e>
+                  <m:e>
+                    <m:r>
+                      <w:rPr>
+                        <w:rFonts w:ascii="Cambria Math" w:hAnsi="Cambria Math"/>
+                      </w:rPr>
+                      <m:t>1</m:t>
+                    </m:r>
+                  </m:e>
+                </m:mr>
+              </m:m>
+            </m:e>
+          </m:d>
+          <m:r>
+            <w:rPr>
+              <w:rFonts w:ascii="Cambria Math" w:hAnsi="Cambria Math"/>
+            </w:rPr>
+            <m:t>⋅</m:t>
+          </m:r>
+          <m:d>
+            <m:dPr>
+              <m:ctrlPr>
+                <w:rPr>
+                  <w:rFonts w:ascii="Cambria Math" w:hAnsi="Cambria Math"/>
+                  <w:i/>
+                </w:rPr>
+              </m:ctrlPr>
+            </m:dPr>
+            <m:e>
+              <m:m>
+                <m:mPr>
+                  <m:mcs>
+                    <m:mc>
+                      <m:mcPr>
+                        <m:count m:val="1"/>
+                        <m:mcJc m:val="center"/>
+                      </m:mcPr>
+                    </m:mc>
+                  </m:mcs>
+                  <m:ctrlPr>
+                    <w:rPr>
+                      <w:rFonts w:ascii="Cambria Math" w:hAnsi="Cambria Math"/>
+                      <w:i/>
+                    </w:rPr>
+                  </m:ctrlPr>
+                </m:mPr>
+                <m:mr>
+                  <m:e>
+                    <m:r>
+                      <w:rPr>
+                        <w:rFonts w:ascii="Cambria Math" w:hAnsi="Cambria Math"/>
+                      </w:rPr>
+                      <m:t>x</m:t>
+                    </m:r>
+                  </m:e>
+                </m:mr>
+                <m:mr>
+                  <m:e>
+                    <m:r>
+                      <w:rPr>
+                        <w:rFonts w:ascii="Cambria Math" w:hAnsi="Cambria Math"/>
+                      </w:rPr>
+                      <m:t>y</m:t>
+                    </m:r>
+                  </m:e>
+                </m:mr>
+                <m:mr>
+                  <m:e>
+                    <m:r>
+                      <w:rPr>
+                        <w:rFonts w:ascii="Cambria Math" w:hAnsi="Cambria Math"/>
+                      </w:rPr>
+                      <m:t>z</m:t>
+                    </m:r>
+                  </m:e>
+                </m:mr>
+              </m:m>
+            </m:e>
+          </m:d>
+          <m:r>
+            <w:rPr>
+              <w:rFonts w:ascii="Cambria Math" w:hAnsi="Cambria Math"/>
+            </w:rPr>
+            <m:t>=</m:t>
+          </m:r>
+          <m:d>
+            <m:dPr>
+              <m:ctrlPr>
+                <w:rPr>
+                  <w:rFonts w:ascii="Cambria Math" w:hAnsi="Cambria Math"/>
+                  <w:i/>
+                </w:rPr>
+              </m:ctrlPr>
+            </m:dPr>
+            <m:e>
+              <m:m>
+                <m:mPr>
+                  <m:mcs>
+                    <m:mc>
+                      <m:mcPr>
+                        <m:count m:val="1"/>
+                        <m:mcJc m:val="center"/>
+                      </m:mcPr>
+                    </m:mc>
+                  </m:mcs>
+                  <m:ctrlPr>
+                    <w:rPr>
+                      <w:rFonts w:ascii="Cambria Math" w:hAnsi="Cambria Math"/>
+                      <w:i/>
+                    </w:rPr>
+                  </m:ctrlPr>
+                </m:mPr>
+                <m:mr>
+                  <m:e>
+                    <m:r>
+                      <w:rPr>
+                        <w:rFonts w:ascii="Cambria Math" w:hAnsi="Cambria Math"/>
+                      </w:rPr>
+                      <m:t>x+</m:t>
+                    </m:r>
+                    <m:sSub>
+                      <m:sSubPr>
+                        <m:ctrlPr>
+                          <w:rPr>
+                            <w:rFonts w:ascii="Cambria Math" w:hAnsi="Cambria Math"/>
+                            <w:i/>
+                          </w:rPr>
+                        </m:ctrlPr>
+                      </m:sSubPr>
+                      <m:e>
+                        <m:r>
+                          <w:rPr>
+                            <w:rFonts w:ascii="Cambria Math" w:hAnsi="Cambria Math"/>
+                          </w:rPr>
+                          <m:t>p</m:t>
+                        </m:r>
+                      </m:e>
+                      <m:sub>
+                        <m:r>
+                          <w:rPr>
+                            <w:rFonts w:ascii="Cambria Math" w:hAnsi="Cambria Math"/>
+                          </w:rPr>
+                          <m:t>x</m:t>
+                        </m:r>
+                      </m:sub>
+                    </m:sSub>
+                  </m:e>
+                </m:mr>
+                <m:mr>
+                  <m:e>
+                    <m:r>
+                      <w:rPr>
+                        <w:rFonts w:ascii="Cambria Math" w:hAnsi="Cambria Math"/>
+                      </w:rPr>
+                      <m:t>y+</m:t>
+                    </m:r>
+                    <m:sSub>
+                      <m:sSubPr>
+                        <m:ctrlPr>
+                          <w:rPr>
+                            <w:rFonts w:ascii="Cambria Math" w:hAnsi="Cambria Math"/>
+                            <w:i/>
+                          </w:rPr>
+                        </m:ctrlPr>
+                      </m:sSubPr>
+                      <m:e>
+                        <m:r>
+                          <w:rPr>
+                            <w:rFonts w:ascii="Cambria Math" w:hAnsi="Cambria Math"/>
+                          </w:rPr>
+                          <m:t>p</m:t>
+                        </m:r>
+                      </m:e>
+                      <m:sub>
+                        <m:r>
+                          <w:rPr>
+                            <w:rFonts w:ascii="Cambria Math" w:hAnsi="Cambria Math"/>
+                          </w:rPr>
+                          <m:t>y</m:t>
+                        </m:r>
+                      </m:sub>
+                    </m:sSub>
+                  </m:e>
+                </m:mr>
+                <m:mr>
+                  <m:e>
+                    <m:r>
+                      <w:rPr>
+                        <w:rFonts w:ascii="Cambria Math" w:hAnsi="Cambria Math"/>
+                      </w:rPr>
+                      <m:t>1</m:t>
+                    </m:r>
+                  </m:e>
+                </m:mr>
+              </m:m>
+            </m:e>
+          </m:d>
+          <m:r>
+            <w:rPr>
+              <w:rFonts w:ascii="Cambria Math" w:hAnsi="Cambria Math"/>
+            </w:rPr>
+            <m:t xml:space="preserve"> </m:t>
+          </m:r>
+        </m:oMath>
+      </m:oMathPara>
+    </w:p>
+    <w:p>
+      <w:r>
+        <w:rPr>
+          <w:rFonts w:eastAsiaTheme="minorEastAsia"/>
+        </w:rPr>
+        <w:t xml:space="preserve">Skalieren der Achsen auf die Hälfte mit Skalierungsmatrix: </w:t>
+      </w:r>
+    </w:p>
+    <w:p>
+      <w:pPr>
+        <w:rPr>
+          <w:rFonts w:eastAsiaTheme="minorEastAsia"/>
+        </w:rPr>
+      </w:pPr>
+      <m:oMathPara>
+        <m:oMath>
+          <m:d>
+            <m:dPr>
+              <m:ctrlPr>
+                <w:rPr>
+                  <w:rFonts w:ascii="Cambria Math" w:hAnsi="Cambria Math"/>
+                </w:rPr>
+              </m:ctrlPr>
+            </m:dPr>
+            <m:e>
+              <m:m>
+                <m:mPr>
+                  <m:plcHide m:val="1"/>
+                  <m:mcs>
+                    <m:mc>
+                      <m:mcPr>
+                        <m:count m:val="3"/>
+                        <m:mcJc m:val="center"/>
+                      </m:mcPr>
+                    </m:mc>
+                  </m:mcs>
+                  <m:ctrlPr>
+                    <w:rPr>
+                      <w:rFonts w:ascii="Cambria Math" w:hAnsi="Cambria Math"/>
+                    </w:rPr>
+                  </m:ctrlPr>
+                </m:mPr>
+                <m:mr>
+                  <m:e>
+                    <m:r>
+                      <w:rPr>
+                        <w:rFonts w:ascii="Cambria Math" w:hAnsi="Cambria Math"/>
+                      </w:rPr>
+                      <m:t>0.5</m:t>
+                    </m:r>
+                  </m:e>
+                  <m:e>
+                    <m:r>
+                      <w:rPr>
+                        <w:rFonts w:ascii="Cambria Math" w:hAnsi="Cambria Math"/>
+                      </w:rPr>
+                      <m:t>0</m:t>
+                    </m:r>
+                  </m:e>
+                  <m:e>
+                    <m:r>
+                      <w:rPr>
+                        <w:rFonts w:ascii="Cambria Math" w:hAnsi="Cambria Math"/>
+                      </w:rPr>
+                      <m:t>0</m:t>
+                    </m:r>
+                  </m:e>
+                </m:mr>
+                <m:mr>
+                  <m:e>
+                    <m:r>
+                      <w:rPr>
+                        <w:rFonts w:ascii="Cambria Math" w:hAnsi="Cambria Math"/>
+                      </w:rPr>
+                      <m:t>0</m:t>
+                    </m:r>
+                  </m:e>
+                  <m:e>
+                    <m:r>
+                      <w:rPr>
+                        <w:rFonts w:ascii="Cambria Math" w:hAnsi="Cambria Math"/>
+                      </w:rPr>
+                      <m:t>0.5</m:t>
+                    </m:r>
+                  </m:e>
+                  <m:e>
+                    <m:r>
+                      <w:rPr>
+                        <w:rFonts w:ascii="Cambria Math" w:hAnsi="Cambria Math"/>
+                      </w:rPr>
+                      <m:t>0</m:t>
+                    </m:r>
+                  </m:e>
+                </m:mr>
+                <m:mr>
+                  <m:e>
+                    <m:r>
+                      <w:rPr>
+                        <w:rFonts w:ascii="Cambria Math" w:hAnsi="Cambria Math"/>
+                      </w:rPr>
+                      <m:t>0</m:t>
+                    </m:r>
+                  </m:e>
+                  <m:e>
+                    <m:r>
+                      <w:rPr>
+                        <w:rFonts w:ascii="Cambria Math" w:hAnsi="Cambria Math"/>
+                      </w:rPr>
+                      <m:t>0</m:t>
+                    </m:r>
+                  </m:e>
+                  <m:e>
+                    <m:r>
+                      <w:rPr>
+                        <w:rFonts w:ascii="Cambria Math" w:hAnsi="Cambria Math"/>
+                      </w:rPr>
+                      <m:t>1</m:t>
+                    </m:r>
+                  </m:e>
+                </m:mr>
+              </m:m>
+            </m:e>
+          </m:d>
+          <m:r>
+            <m:rPr>
+              <m:sty m:val="p"/>
+            </m:rPr>
+            <w:rPr>
+              <w:rFonts w:ascii="Cambria Math" w:hAnsi="Cambria Math"/>
+            </w:rPr>
+            <m:t>⋅</m:t>
+          </m:r>
+          <m:d>
+            <m:dPr>
+              <m:ctrlPr>
+                <w:rPr>
+                  <w:rFonts w:ascii="Cambria Math" w:hAnsi="Cambria Math"/>
+                </w:rPr>
+              </m:ctrlPr>
+            </m:dPr>
+            <m:e>
+              <m:m>
+                <m:mPr>
+                  <m:mcs>
+                    <m:mc>
+                      <m:mcPr>
+                        <m:count m:val="1"/>
+                        <m:mcJc m:val="center"/>
+                      </m:mcPr>
+                    </m:mc>
+                  </m:mcs>
+                  <m:ctrlPr>
+                    <w:rPr>
+                      <w:rFonts w:ascii="Cambria Math" w:hAnsi="Cambria Math"/>
+                      <w:i/>
+                    </w:rPr>
+                  </m:ctrlPr>
+                </m:mPr>
+                <m:mr>
+                  <m:e>
+                    <m:r>
+                      <w:rPr>
+                        <w:rFonts w:ascii="Cambria Math" w:hAnsi="Cambria Math"/>
+                      </w:rPr>
+                      <m:t>x</m:t>
+                    </m:r>
+                  </m:e>
+                </m:mr>
+                <m:mr>
+                  <m:e>
+                    <m:r>
+                      <w:rPr>
+                        <w:rFonts w:ascii="Cambria Math" w:hAnsi="Cambria Math"/>
+                      </w:rPr>
+                      <m:t>y</m:t>
+                    </m:r>
+                  </m:e>
+                </m:mr>
+                <m:mr>
+                  <m:e>
+                    <m:r>
+                      <w:rPr>
+                        <w:rFonts w:ascii="Cambria Math" w:hAnsi="Cambria Math"/>
+                      </w:rPr>
+                      <m:t>1</m:t>
+                    </m:r>
+                  </m:e>
+                </m:mr>
+              </m:m>
+            </m:e>
+          </m:d>
+          <m:r>
+            <w:rPr>
+              <w:rFonts w:ascii="Cambria Math" w:hAnsi="Cambria Math"/>
+            </w:rPr>
+            <m:t>=</m:t>
+          </m:r>
+          <m:d>
+            <m:dPr>
+              <m:ctrlPr>
+                <w:rPr>
+                  <w:rFonts w:ascii="Cambria Math" w:hAnsi="Cambria Math"/>
+                  <w:i/>
+                </w:rPr>
+              </m:ctrlPr>
+            </m:dPr>
+            <m:e>
+              <m:m>
+                <m:mPr>
+                  <m:mcs>
+                    <m:mc>
+                      <m:mcPr>
+                        <m:count m:val="1"/>
+                        <m:mcJc m:val="center"/>
+                      </m:mcPr>
+                    </m:mc>
+                  </m:mcs>
+                  <m:ctrlPr>
+                    <w:rPr>
+                      <w:rFonts w:ascii="Cambria Math" w:hAnsi="Cambria Math"/>
+                      <w:i/>
+                    </w:rPr>
+                  </m:ctrlPr>
+                </m:mPr>
+                <m:mr>
+                  <m:e>
+                    <m:r>
+                      <w:rPr>
+                        <w:rFonts w:ascii="Cambria Math" w:hAnsi="Cambria Math"/>
+                      </w:rPr>
+                      <m:t>0.5x</m:t>
+                    </m:r>
+                  </m:e>
+                </m:mr>
+                <m:mr>
+                  <m:e>
+                    <m:r>
+                      <w:rPr>
+                        <w:rFonts w:ascii="Cambria Math" w:hAnsi="Cambria Math"/>
+                      </w:rPr>
+                      <m:t>0.5y</m:t>
+                    </m:r>
+                  </m:e>
+                </m:mr>
+                <m:mr>
+                  <m:e>
+                    <m:r>
+                      <w:rPr>
+                        <w:rFonts w:ascii="Cambria Math" w:hAnsi="Cambria Math"/>
+                      </w:rPr>
+                      <m:t>1</m:t>
+                    </m:r>
+                  </m:e>
+                </m:mr>
+              </m:m>
+            </m:e>
+          </m:d>
+        </m:oMath>
+      </m:oMathPara>
+    </w:p>
+    <w:p>
+      <w:r>
+        <w:t xml:space="preserve">Kombination der beiden Matrizen ergibt: </w:t>
+      </w:r>
+    </w:p>
+    <w:p>
+      <m:oMathPara>
+        <m:oMath>
+          <m:d>
+            <m:dPr>
+              <m:ctrlPr>
+                <w:rPr>
+                  <w:rFonts w:ascii="Cambria Math" w:hAnsi="Cambria Math"/>
+                </w:rPr>
+              </m:ctrlPr>
+            </m:dPr>
+            <m:e>
+              <m:m>
+                <m:mPr>
+                  <m:plcHide m:val="1"/>
+                  <m:mcs>
+                    <m:mc>
+                      <m:mcPr>
+                        <m:count m:val="3"/>
+                        <m:mcJc m:val="center"/>
+                      </m:mcPr>
+                    </m:mc>
+                  </m:mcs>
+                  <m:ctrlPr>
+                    <w:rPr>
+                      <w:rFonts w:ascii="Cambria Math" w:hAnsi="Cambria Math"/>
+                    </w:rPr>
+                  </m:ctrlPr>
+                </m:mPr>
+                <m:mr>
+                  <m:e>
+                    <m:r>
+                      <w:rPr>
+                        <w:rFonts w:ascii="Cambria Math" w:hAnsi="Cambria Math"/>
+                      </w:rPr>
+                      <m:t>0.5</m:t>
+                    </m:r>
+                  </m:e>
+                  <m:e>
+                    <m:r>
+                      <w:rPr>
+                        <w:rFonts w:ascii="Cambria Math" w:hAnsi="Cambria Math"/>
+                      </w:rPr>
+                      <m:t>0</m:t>
+                    </m:r>
+                  </m:e>
+                  <m:e>
+                    <m:sSub>
+                      <m:sSubPr>
+                        <m:ctrlPr>
+                          <w:rPr>
+                            <w:rFonts w:ascii="Cambria Math" w:hAnsi="Cambria Math"/>
+                            <w:i/>
+                          </w:rPr>
+                        </m:ctrlPr>
+                      </m:sSubPr>
+                      <m:e>
+                        <m:r>
+                          <w:rPr>
+                            <w:rFonts w:ascii="Cambria Math" w:hAnsi="Cambria Math"/>
+                          </w:rPr>
+                          <m:t>p</m:t>
+                        </m:r>
+                      </m:e>
+                      <m:sub>
+                        <m:r>
+                          <w:rPr>
+                            <w:rFonts w:ascii="Cambria Math" w:hAnsi="Cambria Math"/>
+                          </w:rPr>
+                          <m:t>x</m:t>
+                        </m:r>
+                      </m:sub>
+                    </m:sSub>
+                  </m:e>
+                </m:mr>
+                <m:mr>
+                  <m:e>
+                    <m:r>
+                      <w:rPr>
+                        <w:rFonts w:ascii="Cambria Math" w:hAnsi="Cambria Math"/>
+                      </w:rPr>
+                      <m:t>0</m:t>
+                    </m:r>
+                  </m:e>
+                  <m:e>
+                    <m:r>
+                      <w:rPr>
+                        <w:rFonts w:ascii="Cambria Math" w:hAnsi="Cambria Math"/>
+                      </w:rPr>
+                      <m:t>0.5</m:t>
+                    </m:r>
+                  </m:e>
+                  <m:e>
+                    <m:sSub>
+                      <m:sSubPr>
+                        <m:ctrlPr>
+                          <w:rPr>
+                            <w:rFonts w:ascii="Cambria Math" w:hAnsi="Cambria Math"/>
+                            <w:i/>
+                          </w:rPr>
+                        </m:ctrlPr>
+                      </m:sSubPr>
+                      <m:e>
+                        <m:r>
+                          <w:rPr>
+                            <w:rFonts w:ascii="Cambria Math" w:hAnsi="Cambria Math"/>
+                          </w:rPr>
+                          <m:t>p</m:t>
+                        </m:r>
+                      </m:e>
+                      <m:sub>
+                        <m:r>
+                          <w:rPr>
+                            <w:rFonts w:ascii="Cambria Math" w:hAnsi="Cambria Math"/>
+                          </w:rPr>
+                          <m:t>y</m:t>
+                        </m:r>
+                      </m:sub>
+                    </m:sSub>
+                  </m:e>
+                </m:mr>
+                <m:mr>
+                  <m:e>
+                    <m:r>
+                      <w:rPr>
+                        <w:rFonts w:ascii="Cambria Math" w:hAnsi="Cambria Math"/>
+                      </w:rPr>
+                      <m:t>0</m:t>
+                    </m:r>
+                  </m:e>
+                  <m:e>
+                    <m:r>
+                      <w:rPr>
+                        <w:rFonts w:ascii="Cambria Math" w:hAnsi="Cambria Math"/>
+                      </w:rPr>
+                      <m:t>0</m:t>
+                    </m:r>
+                  </m:e>
+                  <m:e>
+                    <m:r>
+                      <w:rPr>
+                        <w:rFonts w:ascii="Cambria Math" w:hAnsi="Cambria Math"/>
+                      </w:rPr>
+                      <m:t>1</m:t>
+                    </m:r>
+                  </m:e>
+                </m:mr>
+              </m:m>
+            </m:e>
+          </m:d>
+          <m:r>
+            <w:rPr>
+              <w:rFonts w:ascii="Cambria Math" w:eastAsiaTheme="minorEastAsia" w:hAnsi="Cambria Math"/>
+            </w:rPr>
+            <m:t>⋅</m:t>
+          </m:r>
+          <m:d>
+            <m:dPr>
+              <m:ctrlPr>
+                <w:rPr>
+                  <w:rFonts w:ascii="Cambria Math" w:eastAsiaTheme="minorEastAsia" w:hAnsi="Cambria Math"/>
+                  <w:i/>
+                </w:rPr>
+              </m:ctrlPr>
+            </m:dPr>
+            <m:e>
+              <m:m>
+                <m:mPr>
+                  <m:mcs>
+                    <m:mc>
+                      <m:mcPr>
+                        <m:count m:val="1"/>
+                        <m:mcJc m:val="center"/>
+                      </m:mcPr>
+                    </m:mc>
+                  </m:mcs>
+                  <m:ctrlPr>
+                    <w:rPr>
+                      <w:rFonts w:ascii="Cambria Math" w:eastAsiaTheme="minorEastAsia" w:hAnsi="Cambria Math"/>
+                      <w:i/>
+                    </w:rPr>
+                  </m:ctrlPr>
+                </m:mPr>
+                <m:mr>
+                  <m:e>
+                    <m:r>
+                      <w:rPr>
+                        <w:rFonts w:ascii="Cambria Math" w:eastAsiaTheme="minorEastAsia" w:hAnsi="Cambria Math"/>
+                      </w:rPr>
+                      <m:t>x</m:t>
+                    </m:r>
+                  </m:e>
+                </m:mr>
+                <m:mr>
+                  <m:e>
+                    <m:r>
+                      <w:rPr>
+                        <w:rFonts w:ascii="Cambria Math" w:eastAsiaTheme="minorEastAsia" w:hAnsi="Cambria Math"/>
+                      </w:rPr>
+                      <m:t>y</m:t>
+                    </m:r>
+                  </m:e>
+                </m:mr>
+                <m:mr>
+                  <m:e>
+                    <m:r>
+                      <w:rPr>
+                        <w:rFonts w:ascii="Cambria Math" w:eastAsiaTheme="minorEastAsia" w:hAnsi="Cambria Math"/>
+                      </w:rPr>
+                      <m:t>1</m:t>
+                    </m:r>
+                  </m:e>
+                </m:mr>
+              </m:m>
+            </m:e>
+          </m:d>
+          <m:r>
+            <w:rPr>
+              <w:rFonts w:ascii="Cambria Math" w:eastAsiaTheme="minorEastAsia" w:hAnsi="Cambria Math"/>
+            </w:rPr>
+            <m:t>=</m:t>
+          </m:r>
+          <m:d>
+            <m:dPr>
+              <m:ctrlPr>
+                <w:rPr>
+                  <w:rFonts w:ascii="Cambria Math" w:eastAsiaTheme="minorEastAsia" w:hAnsi="Cambria Math"/>
+                  <w:i/>
+                </w:rPr>
+              </m:ctrlPr>
+            </m:dPr>
+            <m:e>
+              <m:m>
+                <m:mPr>
+                  <m:mcs>
+                    <m:mc>
+                      <m:mcPr>
+                        <m:count m:val="1"/>
+                        <m:mcJc m:val="center"/>
+                      </m:mcPr>
+                    </m:mc>
+                  </m:mcs>
+                  <m:ctrlPr>
+                    <w:rPr>
+                      <w:rFonts w:ascii="Cambria Math" w:eastAsiaTheme="minorEastAsia" w:hAnsi="Cambria Math"/>
+                      <w:i/>
+                    </w:rPr>
+                  </m:ctrlPr>
+                </m:mPr>
+                <m:mr>
+                  <m:e>
+                    <m:r>
+                      <w:rPr>
+                        <w:rFonts w:ascii="Cambria Math" w:eastAsiaTheme="minorEastAsia" w:hAnsi="Cambria Math"/>
+                      </w:rPr>
+                      <m:t>0.5x+</m:t>
+                    </m:r>
+                    <m:sSub>
+                      <m:sSubPr>
+                        <m:ctrlPr>
+                          <w:rPr>
+                            <w:rFonts w:ascii="Cambria Math" w:eastAsiaTheme="minorEastAsia" w:hAnsi="Cambria Math"/>
+                            <w:i/>
+                          </w:rPr>
+                        </m:ctrlPr>
+                      </m:sSubPr>
+                      <m:e>
+                        <m:r>
+                          <w:rPr>
+                            <w:rFonts w:ascii="Cambria Math" w:eastAsiaTheme="minorEastAsia" w:hAnsi="Cambria Math"/>
+                          </w:rPr>
+                          <m:t>p</m:t>
+                        </m:r>
+                      </m:e>
+                      <m:sub>
+                        <m:r>
+                          <w:rPr>
+                            <w:rFonts w:ascii="Cambria Math" w:eastAsiaTheme="minorEastAsia" w:hAnsi="Cambria Math"/>
+                          </w:rPr>
+                          <m:t>x</m:t>
+                        </m:r>
+                      </m:sub>
+                    </m:sSub>
+                  </m:e>
+                </m:mr>
+                <m:mr>
+                  <m:e>
+                    <m:r>
+                      <w:rPr>
+                        <w:rFonts w:ascii="Cambria Math" w:eastAsiaTheme="minorEastAsia" w:hAnsi="Cambria Math"/>
+                      </w:rPr>
+                      <m:t>0.5y+</m:t>
+                    </m:r>
+                    <m:sSub>
+                      <m:sSubPr>
+                        <m:ctrlPr>
+                          <w:rPr>
+                            <w:rFonts w:ascii="Cambria Math" w:eastAsiaTheme="minorEastAsia" w:hAnsi="Cambria Math"/>
+                            <w:i/>
+                          </w:rPr>
+                        </m:ctrlPr>
+                      </m:sSubPr>
+                      <m:e>
+                        <m:r>
+                          <w:rPr>
+                            <w:rFonts w:ascii="Cambria Math" w:eastAsiaTheme="minorEastAsia" w:hAnsi="Cambria Math"/>
+                          </w:rPr>
+                          <m:t>p</m:t>
+                        </m:r>
+                      </m:e>
+                      <m:sub>
+                        <m:r>
+                          <w:rPr>
+                            <w:rFonts w:ascii="Cambria Math" w:eastAsiaTheme="minorEastAsia" w:hAnsi="Cambria Math"/>
+                          </w:rPr>
+                          <m:t>y</m:t>
+                        </m:r>
+                      </m:sub>
+                    </m:sSub>
+                  </m:e>
+                </m:mr>
+                <m:mr>
+                  <m:e>
+                    <m:r>
+                      <w:rPr>
+                        <w:rFonts w:ascii="Cambria Math" w:eastAsiaTheme="minorEastAsia" w:hAnsi="Cambria Math"/>
+                      </w:rPr>
+                      <m:t>1</m:t>
+                    </m:r>
+                  </m:e>
+                </m:mr>
+              </m:m>
+            </m:e>
+          </m:d>
+        </m:oMath>
+      </m:oMathPara>
+    </w:p>
+    <w:p>
+      <w:r>
+        <w:t>Hat der der Kreis seinen M</w:t>
+      </w:r>
+      <w:r>
+        <w:t xml:space="preserve">ittelpunkt im Ursprung, dann </w:t>
+      </w:r>
+      <w:r>
+        <w:t xml:space="preserve">wird </w:t>
+      </w:r>
+      <w:r>
+        <w:t xml:space="preserve">er </w:t>
+      </w:r>
+      <w:r>
+        <w:t>derart verschoben, dass sein Mittelpunkt der Punkt p ist, der Radius des Kreises wird halbiert.</w:t>
+      </w:r>
+      <w:r>
+        <w:t xml:space="preserve"> </w:t>
+      </w:r>
+      <w:r>
+        <w:t>Ist der Mittelpunkt</w:t>
+      </w:r>
+      <w:r>
+        <w:t xml:space="preserve"> p, dann wird er um p verschoben.</w:t>
+      </w:r>
+    </w:p>
+    <w:p>
+      <w:r>
+        <w:t>Zu Abbildung 2:</w:t>
+      </w:r>
+    </w:p>
+    <w:p>
+      <w:pPr>
+        <w:rPr>
+          <w:rFonts w:eastAsiaTheme="minorEastAsia"/>
+        </w:rPr>
+      </w:pPr>
+      <w:r>
+        <w:t xml:space="preserve">Translationsmatrix: </w:t>
+      </w:r>
+      <m:oMath>
+        <m:d>
+          <m:dPr>
+            <m:ctrlPr>
+              <w:rPr>
+                <w:rFonts w:ascii="Cambria Math" w:hAnsi="Cambria Math"/>
+              </w:rPr>
+            </m:ctrlPr>
+          </m:dPr>
+          <m:e>
+            <m:m>
+              <m:mPr>
+                <m:plcHide m:val="1"/>
+                <m:mcs>
+                  <m:mc>
+                    <m:mcPr>
+                      <m:count m:val="3"/>
+                      <m:mcJc m:val="center"/>
+                    </m:mcPr>
+                  </m:mc>
+                </m:mcs>
+                <m:ctrlPr>
+                  <w:rPr>
+                    <w:rFonts w:ascii="Cambria Math" w:hAnsi="Cambria Math"/>
+                  </w:rPr>
+                </m:ctrlPr>
+              </m:mPr>
+              <m:mr>
+                <m:e>
+                  <m:r>
+                    <w:rPr>
+                      <w:rFonts w:ascii="Cambria Math" w:hAnsi="Cambria Math"/>
+                    </w:rPr>
+                    <m:t>1</m:t>
+                  </m:r>
+                </m:e>
+                <m:e>
+                  <m:r>
+                    <w:rPr>
+                      <w:rFonts w:ascii="Cambria Math" w:hAnsi="Cambria Math"/>
+                    </w:rPr>
+                    <m:t>0</m:t>
+                  </m:r>
+                </m:e>
+                <m:e>
+                  <m:sSub>
+                    <m:sSubPr>
+                      <m:ctrlPr>
+                        <w:rPr>
+                          <w:rFonts w:ascii="Cambria Math" w:hAnsi="Cambria Math"/>
+                          <w:i/>
+                        </w:rPr>
+                      </m:ctrlPr>
+                    </m:sSubPr>
+                    <m:e>
+                      <m:r>
+                        <w:rPr>
+                          <w:rFonts w:ascii="Cambria Math" w:hAnsi="Cambria Math"/>
+                        </w:rPr>
+                        <m:t>p</m:t>
+                      </m:r>
+                    </m:e>
+                    <m:sub>
+                      <m:r>
+                        <w:rPr>
+                          <w:rFonts w:ascii="Cambria Math" w:hAnsi="Cambria Math"/>
+                        </w:rPr>
+                        <m:t>x</m:t>
+                      </m:r>
+                    </m:sub>
+                  </m:sSub>
+                </m:e>
+              </m:mr>
+              <m:mr>
+                <m:e>
+                  <m:r>
+                    <w:rPr>
+                      <w:rFonts w:ascii="Cambria Math" w:hAnsi="Cambria Math"/>
+                    </w:rPr>
+                    <m:t>0</m:t>
+                  </m:r>
+                </m:e>
+                <m:e>
+                  <m:r>
+                    <w:rPr>
+                      <w:rFonts w:ascii="Cambria Math" w:hAnsi="Cambria Math"/>
+                    </w:rPr>
+                    <m:t>1</m:t>
+                  </m:r>
+                </m:e>
+                <m:e>
+                  <m:sSub>
+                    <m:sSubPr>
+                      <m:ctrlPr>
+                        <w:rPr>
+                          <w:rFonts w:ascii="Cambria Math" w:hAnsi="Cambria Math"/>
+                          <w:i/>
+                        </w:rPr>
+                      </m:ctrlPr>
+                    </m:sSubPr>
+                    <m:e>
+                      <m:r>
+                        <w:rPr>
+                          <w:rFonts w:ascii="Cambria Math" w:hAnsi="Cambria Math"/>
+                        </w:rPr>
+                        <m:t>p</m:t>
+                      </m:r>
+                    </m:e>
+                    <m:sub>
+                      <m:r>
+                        <w:rPr>
+                          <w:rFonts w:ascii="Cambria Math" w:hAnsi="Cambria Math"/>
+                        </w:rPr>
+                        <m:t>y</m:t>
+                      </m:r>
+                    </m:sub>
+                  </m:sSub>
+                </m:e>
+              </m:mr>
+              <m:mr>
+                <m:e>
+                  <m:r>
+                    <w:rPr>
+                      <w:rFonts w:ascii="Cambria Math" w:hAnsi="Cambria Math"/>
+                    </w:rPr>
+                    <m:t>0</m:t>
+                  </m:r>
+                </m:e>
+                <m:e>
+                  <m:r>
+                    <w:rPr>
+                      <w:rFonts w:ascii="Cambria Math" w:hAnsi="Cambria Math"/>
+                    </w:rPr>
+                    <m:t>0</m:t>
+                  </m:r>
+                </m:e>
+                <m:e>
+                  <m:r>
+                    <w:rPr>
+                      <w:rFonts w:ascii="Cambria Math" w:hAnsi="Cambria Math"/>
+                    </w:rPr>
+                    <m:t>1</m:t>
+                  </m:r>
+                </m:e>
+              </m:mr>
+            </m:m>
+          </m:e>
+        </m:d>
+      </m:oMath>
+    </w:p>
+    <w:p>
+      <w:pPr>
+        <w:rPr>
+          <w:rFonts w:eastAsiaTheme="minorEastAsia"/>
+        </w:rPr>
+      </w:pPr>
+      <w:r>
+        <w:rPr>
+          <w:rFonts w:eastAsiaTheme="minorEastAsia"/>
+        </w:rPr>
+        <w:t xml:space="preserve">Skalierungsmatrix: </w:t>
+      </w:r>
+      <m:oMath>
+        <m:d>
+          <m:dPr>
+            <m:ctrlPr>
+              <w:rPr>
+                <w:rFonts w:ascii="Cambria Math" w:eastAsiaTheme="minorEastAsia" w:hAnsi="Cambria Math"/>
+              </w:rPr>
+            </m:ctrlPr>
+          </m:dPr>
+          <m:e>
+            <m:m>
+              <m:mPr>
+                <m:plcHide m:val="1"/>
+                <m:mcs>
+                  <m:mc>
+                    <m:mcPr>
+                      <m:count m:val="3"/>
+                      <m:mcJc m:val="center"/>
+                    </m:mcPr>
+                  </m:mc>
+                </m:mcs>
+                <m:ctrlPr>
+                  <w:rPr>
+                    <w:rFonts w:ascii="Cambria Math" w:eastAsiaTheme="minorEastAsia" w:hAnsi="Cambria Math"/>
+                  </w:rPr>
+                </m:ctrlPr>
+              </m:mPr>
+              <m:mr>
+                <m:e>
+                  <m:r>
+                    <w:rPr>
+                      <w:rFonts w:ascii="Cambria Math" w:eastAsiaTheme="minorEastAsia" w:hAnsi="Cambria Math"/>
+                    </w:rPr>
+                    <m:t>0.5</m:t>
+                  </m:r>
+                </m:e>
+                <m:e>
+                  <m:r>
+                    <w:rPr>
+                      <w:rFonts w:ascii="Cambria Math" w:eastAsiaTheme="minorEastAsia" w:hAnsi="Cambria Math"/>
+                    </w:rPr>
+                    <m:t>0</m:t>
+                  </m:r>
+                </m:e>
+                <m:e>
+                  <m:r>
+                    <w:rPr>
+                      <w:rFonts w:ascii="Cambria Math" w:eastAsiaTheme="minorEastAsia" w:hAnsi="Cambria Math"/>
+                    </w:rPr>
+                    <m:t>0</m:t>
+                  </m:r>
+                </m:e>
+              </m:mr>
+              <m:mr>
+                <m:e>
+                  <m:r>
+                    <w:rPr>
+                      <w:rFonts w:ascii="Cambria Math" w:eastAsiaTheme="minorEastAsia" w:hAnsi="Cambria Math"/>
+                    </w:rPr>
+                    <m:t>0</m:t>
+                  </m:r>
+                </m:e>
+                <m:e>
+                  <m:r>
+                    <w:rPr>
+                      <w:rFonts w:ascii="Cambria Math" w:eastAsiaTheme="minorEastAsia" w:hAnsi="Cambria Math"/>
+                    </w:rPr>
+                    <m:t>1</m:t>
+                  </m:r>
+                </m:e>
+                <m:e>
+                  <m:r>
+                    <w:rPr>
+                      <w:rFonts w:ascii="Cambria Math" w:eastAsiaTheme="minorEastAsia" w:hAnsi="Cambria Math"/>
+                    </w:rPr>
+                    <m:t>0</m:t>
+                  </m:r>
+                </m:e>
+              </m:mr>
+              <m:mr>
+                <m:e>
+                  <m:r>
+                    <w:rPr>
+                      <w:rFonts w:ascii="Cambria Math" w:eastAsiaTheme="minorEastAsia" w:hAnsi="Cambria Math"/>
+                    </w:rPr>
+                    <m:t>0</m:t>
+                  </m:r>
+                </m:e>
+                <m:e>
+                  <m:r>
+                    <w:rPr>
+                      <w:rFonts w:ascii="Cambria Math" w:eastAsiaTheme="minorEastAsia" w:hAnsi="Cambria Math"/>
+                    </w:rPr>
+                    <m:t>0</m:t>
+                  </m:r>
+                </m:e>
+                <m:e>
+                  <m:r>
+                    <w:rPr>
+                      <w:rFonts w:ascii="Cambria Math" w:eastAsiaTheme="minorEastAsia" w:hAnsi="Cambria Math"/>
+                    </w:rPr>
+                    <m:t>1</m:t>
+                  </m:r>
+                </m:e>
+              </m:mr>
+            </m:m>
+          </m:e>
+        </m:d>
+      </m:oMath>
+    </w:p>
+    <w:p>
+      <w:pPr>
+        <w:rPr>
+          <w:rFonts w:eastAsiaTheme="minorEastAsia"/>
+        </w:rPr>
+      </w:pPr>
+      <w:r>
+        <w:rPr>
+          <w:rFonts w:eastAsiaTheme="minorEastAsia"/>
+        </w:rPr>
+        <w:t xml:space="preserve">Rotationsmatrix: </w:t>
+      </w:r>
+      <m:oMath>
+        <m:d>
+          <m:dPr>
+            <m:ctrlPr>
+              <w:rPr>
+                <w:rFonts w:ascii="Cambria Math" w:eastAsiaTheme="minorEastAsia" w:hAnsi="Cambria Math"/>
+              </w:rPr>
+            </m:ctrlPr>
+          </m:dPr>
+          <m:e>
+            <m:m>
+              <m:mPr>
+                <m:plcHide m:val="1"/>
+                <m:mcs>
+                  <m:mc>
+                    <m:mcPr>
+                      <m:count m:val="3"/>
+                      <m:mcJc m:val="center"/>
+                    </m:mcPr>
+                  </m:mc>
+                </m:mcs>
+                <m:ctrlPr>
+                  <w:rPr>
+                    <w:rFonts w:ascii="Cambria Math" w:eastAsiaTheme="minorEastAsia" w:hAnsi="Cambria Math"/>
+                  </w:rPr>
+                </m:ctrlPr>
+              </m:mPr>
+              <m:mr>
+                <m:e>
+                  <m:func>
+                    <m:funcPr>
+                      <m:ctrlPr>
+                        <w:rPr>
+                          <w:rFonts w:ascii="Cambria Math" w:eastAsiaTheme="minorEastAsia" w:hAnsi="Cambria Math"/>
+                          <w:i/>
+                        </w:rPr>
+                      </m:ctrlPr>
+                    </m:funcPr>
+                    <m:fName>
+                      <m:r>
+                        <m:rPr>
+                          <m:sty m:val="p"/>
+                        </m:rPr>
+                        <w:rPr>
+                          <w:rFonts w:ascii="Cambria Math" w:eastAsiaTheme="minorEastAsia" w:hAnsi="Cambria Math"/>
+                        </w:rPr>
+                        <m:t>cos</m:t>
+                      </m:r>
+                    </m:fName>
+                    <m:e>
+                      <m:d>
+                        <m:dPr>
+                          <m:ctrlPr>
+                            <w:rPr>
+                              <w:rFonts w:ascii="Cambria Math" w:eastAsiaTheme="minorEastAsia" w:hAnsi="Cambria Math"/>
+                              <w:i/>
+                            </w:rPr>
+                          </m:ctrlPr>
+                        </m:dPr>
+                        <m:e>
+                          <m:r>
+                            <w:rPr>
+                              <w:rFonts w:ascii="Cambria Math" w:eastAsiaTheme="minorEastAsia" w:hAnsi="Cambria Math"/>
+                            </w:rPr>
+                            <m:t>-</m:t>
+                          </m:r>
+                          <m:f>
+                            <m:fPr>
+                              <m:ctrlPr>
+                                <w:rPr>
+                                  <w:rFonts w:ascii="Cambria Math" w:eastAsiaTheme="minorEastAsia" w:hAnsi="Cambria Math"/>
+                                  <w:i/>
+                                </w:rPr>
+                              </m:ctrlPr>
+                            </m:fPr>
+                            <m:num>
+                              <m:r>
+                                <w:rPr>
+                                  <w:rFonts w:ascii="Cambria Math" w:eastAsiaTheme="minorEastAsia" w:hAnsi="Cambria Math"/>
+                                </w:rPr>
+                                <m:t>π</m:t>
+                              </m:r>
+                            </m:num>
+                            <m:den>
+                              <m:r>
+                                <w:rPr>
+                                  <w:rFonts w:ascii="Cambria Math" w:eastAsiaTheme="minorEastAsia" w:hAnsi="Cambria Math"/>
+                                </w:rPr>
+                                <m:t>4</m:t>
+                              </m:r>
+                            </m:den>
+                          </m:f>
+                        </m:e>
+                      </m:d>
+                    </m:e>
+                  </m:func>
+                </m:e>
+                <m:e>
+                  <m:r>
+                    <w:rPr>
+                      <w:rFonts w:ascii="Cambria Math" w:eastAsiaTheme="minorEastAsia" w:hAnsi="Cambria Math"/>
+                    </w:rPr>
+                    <m:t>-</m:t>
+                  </m:r>
+                  <m:func>
+                    <m:funcPr>
+                      <m:ctrlPr>
+                        <w:rPr>
+                          <w:rFonts w:ascii="Cambria Math" w:eastAsiaTheme="minorEastAsia" w:hAnsi="Cambria Math"/>
+                          <w:i/>
+                        </w:rPr>
+                      </m:ctrlPr>
+                    </m:funcPr>
+                    <m:fName>
+                      <m:r>
+                        <m:rPr>
+                          <m:sty m:val="p"/>
+                        </m:rPr>
+                        <w:rPr>
+                          <w:rFonts w:ascii="Cambria Math" w:eastAsiaTheme="minorEastAsia" w:hAnsi="Cambria Math"/>
+                        </w:rPr>
+                        <m:t>sin</m:t>
+                      </m:r>
+                    </m:fName>
+                    <m:e>
+                      <m:d>
+                        <m:dPr>
+                          <m:ctrlPr>
+                            <w:rPr>
+                              <w:rFonts w:ascii="Cambria Math" w:eastAsiaTheme="minorEastAsia" w:hAnsi="Cambria Math"/>
+                              <w:i/>
+                            </w:rPr>
+                          </m:ctrlPr>
+                        </m:dPr>
+                        <m:e>
+                          <m:r>
+                            <w:rPr>
+                              <w:rFonts w:ascii="Cambria Math" w:eastAsiaTheme="minorEastAsia" w:hAnsi="Cambria Math"/>
+                            </w:rPr>
+                            <m:t>-</m:t>
+                          </m:r>
+                          <m:f>
+                            <m:fPr>
+                              <m:ctrlPr>
+                                <w:rPr>
+                                  <w:rFonts w:ascii="Cambria Math" w:eastAsiaTheme="minorEastAsia" w:hAnsi="Cambria Math"/>
+                                  <w:i/>
+                                </w:rPr>
+                              </m:ctrlPr>
+                            </m:fPr>
+                            <m:num>
+                              <m:r>
+                                <w:rPr>
+                                  <w:rFonts w:ascii="Cambria Math" w:eastAsiaTheme="minorEastAsia" w:hAnsi="Cambria Math"/>
+                                </w:rPr>
+                                <m:t>π</m:t>
+                              </m:r>
+                            </m:num>
+                            <m:den>
+                              <m:r>
+                                <w:rPr>
+                                  <w:rFonts w:ascii="Cambria Math" w:eastAsiaTheme="minorEastAsia" w:hAnsi="Cambria Math"/>
+                                </w:rPr>
+                                <m:t>4</m:t>
+                              </m:r>
+                            </m:den>
+                          </m:f>
+                        </m:e>
+                      </m:d>
+                    </m:e>
+                  </m:func>
+                </m:e>
+                <m:e>
+                  <m:r>
+                    <w:rPr>
+                      <w:rFonts w:ascii="Cambria Math" w:eastAsiaTheme="minorEastAsia" w:hAnsi="Cambria Math"/>
+                    </w:rPr>
+                    <m:t>0</m:t>
+                  </m:r>
+                </m:e>
+              </m:mr>
+              <m:mr>
+                <m:e>
+                  <m:func>
+                    <m:funcPr>
+                      <m:ctrlPr>
+                        <w:rPr>
+                          <w:rFonts w:ascii="Cambria Math" w:eastAsiaTheme="minorEastAsia" w:hAnsi="Cambria Math"/>
+                          <w:i/>
+                        </w:rPr>
+                      </m:ctrlPr>
+                    </m:funcPr>
+                    <m:fName>
+                      <m:r>
+                        <m:rPr>
+                          <m:sty m:val="p"/>
+                        </m:rPr>
+                        <w:rPr>
+                          <w:rFonts w:ascii="Cambria Math" w:eastAsiaTheme="minorEastAsia" w:hAnsi="Cambria Math"/>
+                        </w:rPr>
+                        <m:t>sin</m:t>
+                      </m:r>
+                    </m:fName>
+                    <m:e>
+                      <m:d>
+                        <m:dPr>
+                          <m:ctrlPr>
+                            <w:rPr>
+                              <w:rFonts w:ascii="Cambria Math" w:eastAsiaTheme="minorEastAsia" w:hAnsi="Cambria Math"/>
+                              <w:i/>
+                            </w:rPr>
+                          </m:ctrlPr>
+                        </m:dPr>
+                        <m:e>
+                          <m:r>
+                            <w:rPr>
+                              <w:rFonts w:ascii="Cambria Math" w:eastAsiaTheme="minorEastAsia" w:hAnsi="Cambria Math"/>
+                            </w:rPr>
+                            <m:t>-</m:t>
+                          </m:r>
+                          <m:f>
+                            <m:fPr>
+                              <m:ctrlPr>
+                                <w:rPr>
+                                  <w:rFonts w:ascii="Cambria Math" w:eastAsiaTheme="minorEastAsia" w:hAnsi="Cambria Math"/>
+                                  <w:i/>
+                                </w:rPr>
+                              </m:ctrlPr>
+                            </m:fPr>
+                            <m:num>
+                              <m:r>
+                                <w:rPr>
+                                  <w:rFonts w:ascii="Cambria Math" w:eastAsiaTheme="minorEastAsia" w:hAnsi="Cambria Math"/>
+                                </w:rPr>
+                                <m:t>π</m:t>
+                              </m:r>
+                            </m:num>
+                            <m:den>
+                              <m:r>
+                                <w:rPr>
+                                  <w:rFonts w:ascii="Cambria Math" w:eastAsiaTheme="minorEastAsia" w:hAnsi="Cambria Math"/>
+                                </w:rPr>
+                                <m:t>4</m:t>
+                              </m:r>
+                            </m:den>
+                          </m:f>
+                        </m:e>
+                      </m:d>
+                    </m:e>
+                  </m:func>
+                </m:e>
+                <m:e>
+                  <m:func>
+                    <m:funcPr>
+                      <m:ctrlPr>
+                        <w:rPr>
+                          <w:rFonts w:ascii="Cambria Math" w:eastAsiaTheme="minorEastAsia" w:hAnsi="Cambria Math"/>
+                          <w:i/>
+                        </w:rPr>
+                      </m:ctrlPr>
+                    </m:funcPr>
+                    <m:fName>
+                      <m:r>
+                        <m:rPr>
+                          <m:sty m:val="p"/>
+                        </m:rPr>
+                        <w:rPr>
+                          <w:rFonts w:ascii="Cambria Math" w:eastAsiaTheme="minorEastAsia" w:hAnsi="Cambria Math"/>
+                        </w:rPr>
+                        <m:t>cos</m:t>
+                      </m:r>
+                    </m:fName>
+                    <m:e>
+                      <m:d>
+                        <m:dPr>
+                          <m:ctrlPr>
+                            <w:rPr>
+                              <w:rFonts w:ascii="Cambria Math" w:eastAsiaTheme="minorEastAsia" w:hAnsi="Cambria Math"/>
+                              <w:i/>
+                            </w:rPr>
+                          </m:ctrlPr>
+                        </m:dPr>
+                        <m:e>
+                          <m:r>
+                            <w:rPr>
+                              <w:rFonts w:ascii="Cambria Math" w:eastAsiaTheme="minorEastAsia" w:hAnsi="Cambria Math"/>
+                            </w:rPr>
+                            <m:t>-</m:t>
+                          </m:r>
+                          <m:f>
+                            <m:fPr>
+                              <m:ctrlPr>
+                                <w:rPr>
+                                  <w:rFonts w:ascii="Cambria Math" w:eastAsiaTheme="minorEastAsia" w:hAnsi="Cambria Math"/>
+                                  <w:i/>
+                                </w:rPr>
+                              </m:ctrlPr>
+                            </m:fPr>
+                            <m:num>
+                              <m:r>
+                                <w:rPr>
+                                  <w:rFonts w:ascii="Cambria Math" w:eastAsiaTheme="minorEastAsia" w:hAnsi="Cambria Math"/>
+                                </w:rPr>
+                                <m:t>π</m:t>
+                              </m:r>
+                            </m:num>
+                            <m:den>
+                              <m:r>
+                                <w:rPr>
+                                  <w:rFonts w:ascii="Cambria Math" w:eastAsiaTheme="minorEastAsia" w:hAnsi="Cambria Math"/>
+                                </w:rPr>
+                                <m:t>4</m:t>
+                              </m:r>
+                            </m:den>
+                          </m:f>
+                        </m:e>
+                      </m:d>
+                    </m:e>
+                  </m:func>
+                </m:e>
+                <m:e>
+                  <m:r>
+                    <w:rPr>
+                      <w:rFonts w:ascii="Cambria Math" w:eastAsiaTheme="minorEastAsia" w:hAnsi="Cambria Math"/>
+                    </w:rPr>
+                    <m:t>0</m:t>
+                  </m:r>
+                </m:e>
+              </m:mr>
+              <m:mr>
+                <m:e>
+                  <m:r>
+                    <w:rPr>
+                      <w:rFonts w:ascii="Cambria Math" w:eastAsiaTheme="minorEastAsia" w:hAnsi="Cambria Math"/>
+                    </w:rPr>
+                    <m:t>0</m:t>
+                  </m:r>
+                </m:e>
+                <m:e>
+                  <m:r>
+                    <w:rPr>
+                      <w:rFonts w:ascii="Cambria Math" w:eastAsiaTheme="minorEastAsia" w:hAnsi="Cambria Math"/>
+                    </w:rPr>
+                    <m:t>0</m:t>
+                  </m:r>
+                </m:e>
+                <m:e>
+                  <m:r>
+                    <w:rPr>
+                      <w:rFonts w:ascii="Cambria Math" w:eastAsiaTheme="minorEastAsia" w:hAnsi="Cambria Math"/>
+                    </w:rPr>
+                    <m:t>1</m:t>
+                  </m:r>
+                </m:e>
+              </m:mr>
+            </m:m>
+          </m:e>
+        </m:d>
+      </m:oMath>
+    </w:p>
+    <w:p>
+      <w:pPr>
+        <w:rPr>
+          <w:rFonts w:eastAsiaTheme="minorEastAsia"/>
+        </w:rPr>
+      </w:pPr>
+      <w:r>
+        <w:rPr>
+          <w:rFonts w:eastAsiaTheme="minorEastAsia"/>
+        </w:rPr>
+        <w:t xml:space="preserve">Daraus ergibt sich diese Transformationsmatrix: </w:t>
+      </w:r>
+      <m:oMath>
+        <m:d>
+          <m:dPr>
+            <m:ctrlPr>
+              <w:rPr>
+                <w:rFonts w:ascii="Cambria Math" w:eastAsiaTheme="minorEastAsia" w:hAnsi="Cambria Math"/>
+              </w:rPr>
+            </m:ctrlPr>
+          </m:dPr>
+          <m:e>
+            <m:m>
+              <m:mPr>
+                <m:plcHide m:val="1"/>
+                <m:mcs>
+                  <m:mc>
+                    <m:mcPr>
+                      <m:count m:val="3"/>
+                      <m:mcJc m:val="center"/>
+                    </m:mcPr>
+                  </m:mc>
+                </m:mcs>
+                <m:ctrlPr>
+                  <w:rPr>
+                    <w:rFonts w:ascii="Cambria Math" w:eastAsiaTheme="minorEastAsia" w:hAnsi="Cambria Math"/>
+                  </w:rPr>
+                </m:ctrlPr>
+              </m:mPr>
+              <m:mr>
+                <m:e>
+                  <m:func>
+                    <m:funcPr>
+                      <m:ctrlPr>
+                        <w:rPr>
+                          <w:rFonts w:ascii="Cambria Math" w:eastAsiaTheme="minorEastAsia" w:hAnsi="Cambria Math"/>
+                          <w:i/>
+                        </w:rPr>
+                      </m:ctrlPr>
+                    </m:funcPr>
+                    <m:fName>
+                      <m:r>
+                        <m:rPr>
+                          <m:sty m:val="p"/>
+                        </m:rPr>
+                        <w:rPr>
+                          <w:rFonts w:ascii="Cambria Math" w:eastAsiaTheme="minorEastAsia" w:hAnsi="Cambria Math"/>
+                        </w:rPr>
+                        <m:t>cos</m:t>
+                      </m:r>
+                    </m:fName>
+                    <m:e>
+                      <m:d>
+                        <m:dPr>
+                          <m:ctrlPr>
+                            <w:rPr>
+                              <w:rFonts w:ascii="Cambria Math" w:eastAsiaTheme="minorEastAsia" w:hAnsi="Cambria Math"/>
+                              <w:i/>
+                            </w:rPr>
+                          </m:ctrlPr>
+                        </m:dPr>
+                        <m:e>
+                          <m:r>
+                            <w:rPr>
+                              <w:rFonts w:ascii="Cambria Math" w:eastAsiaTheme="minorEastAsia" w:hAnsi="Cambria Math"/>
+                            </w:rPr>
+                            <m:t>-</m:t>
+                          </m:r>
+                          <m:f>
+                            <m:fPr>
+                              <m:ctrlPr>
+                                <w:rPr>
+                                  <w:rFonts w:ascii="Cambria Math" w:eastAsiaTheme="minorEastAsia" w:hAnsi="Cambria Math"/>
+                                  <w:i/>
+                                </w:rPr>
+                              </m:ctrlPr>
+                            </m:fPr>
+                            <m:num>
+                              <m:r>
+                                <w:rPr>
+                                  <w:rFonts w:ascii="Cambria Math" w:eastAsiaTheme="minorEastAsia" w:hAnsi="Cambria Math"/>
+                                </w:rPr>
+                                <m:t>π</m:t>
+                              </m:r>
+                            </m:num>
+                            <m:den>
+                              <m:r>
+                                <w:rPr>
+                                  <w:rFonts w:ascii="Cambria Math" w:eastAsiaTheme="minorEastAsia" w:hAnsi="Cambria Math"/>
+                                </w:rPr>
+                                <m:t>4</m:t>
+                              </m:r>
+                            </m:den>
+                          </m:f>
+                        </m:e>
+                      </m:d>
+                    </m:e>
+                  </m:func>
+                  <m:r>
+                    <w:rPr>
+                      <w:rFonts w:ascii="Cambria Math" w:eastAsiaTheme="minorEastAsia" w:hAnsi="Cambria Math"/>
+                    </w:rPr>
+                    <m:t>⋅</m:t>
+                  </m:r>
+                  <m:f>
+                    <m:fPr>
+                      <m:ctrlPr>
+                        <w:rPr>
+                          <w:rFonts w:ascii="Cambria Math" w:eastAsiaTheme="minorEastAsia" w:hAnsi="Cambria Math"/>
+                          <w:i/>
+                        </w:rPr>
+                      </m:ctrlPr>
+                    </m:fPr>
+                    <m:num>
+                      <m:r>
+                        <w:rPr>
+                          <w:rFonts w:ascii="Cambria Math" w:eastAsiaTheme="minorEastAsia" w:hAnsi="Cambria Math"/>
+                        </w:rPr>
+                        <m:t>1</m:t>
+                      </m:r>
+                    </m:num>
+                    <m:den>
+                      <m:r>
+                        <w:rPr>
+                          <w:rFonts w:ascii="Cambria Math" w:eastAsiaTheme="minorEastAsia" w:hAnsi="Cambria Math"/>
+                        </w:rPr>
+                        <m:t>2</m:t>
+                      </m:r>
+                    </m:den>
+                  </m:f>
+                </m:e>
+                <m:e>
+                  <m:r>
+                    <w:rPr>
+                      <w:rFonts w:ascii="Cambria Math" w:eastAsiaTheme="minorEastAsia" w:hAnsi="Cambria Math"/>
+                    </w:rPr>
+                    <m:t>-</m:t>
+                  </m:r>
+                  <m:func>
+                    <m:funcPr>
+                      <m:ctrlPr>
+                        <w:rPr>
+                          <w:rFonts w:ascii="Cambria Math" w:eastAsiaTheme="minorEastAsia" w:hAnsi="Cambria Math"/>
+                          <w:i/>
+                        </w:rPr>
+                      </m:ctrlPr>
+                    </m:funcPr>
+                    <m:fName>
+                      <m:r>
+                        <m:rPr>
+                          <m:sty m:val="p"/>
+                        </m:rPr>
+                        <w:rPr>
+                          <w:rFonts w:ascii="Cambria Math" w:eastAsiaTheme="minorEastAsia" w:hAnsi="Cambria Math"/>
+                        </w:rPr>
+                        <m:t>sin</m:t>
+                      </m:r>
+                    </m:fName>
+                    <m:e>
+                      <m:d>
+                        <m:dPr>
+                          <m:ctrlPr>
+                            <w:rPr>
+                              <w:rFonts w:ascii="Cambria Math" w:eastAsiaTheme="minorEastAsia" w:hAnsi="Cambria Math"/>
+                              <w:i/>
+                            </w:rPr>
+                          </m:ctrlPr>
+                        </m:dPr>
+                        <m:e>
+                          <m:r>
+                            <w:rPr>
+                              <w:rFonts w:ascii="Cambria Math" w:eastAsiaTheme="minorEastAsia" w:hAnsi="Cambria Math"/>
+                            </w:rPr>
+                            <m:t>-</m:t>
+                          </m:r>
+                          <m:f>
+                            <m:fPr>
+                              <m:ctrlPr>
+                                <w:rPr>
+                                  <w:rFonts w:ascii="Cambria Math" w:eastAsiaTheme="minorEastAsia" w:hAnsi="Cambria Math"/>
+                                  <w:i/>
+                                </w:rPr>
+                              </m:ctrlPr>
+                            </m:fPr>
+                            <m:num>
+                              <m:r>
+                                <w:rPr>
+                                  <w:rFonts w:ascii="Cambria Math" w:eastAsiaTheme="minorEastAsia" w:hAnsi="Cambria Math"/>
+                                </w:rPr>
+                                <m:t>π</m:t>
+                              </m:r>
+                            </m:num>
+                            <m:den>
+                              <m:r>
+                                <w:rPr>
+                                  <w:rFonts w:ascii="Cambria Math" w:eastAsiaTheme="minorEastAsia" w:hAnsi="Cambria Math"/>
+                                </w:rPr>
+                                <m:t>4</m:t>
+                              </m:r>
+                            </m:den>
+                          </m:f>
+                        </m:e>
+                      </m:d>
+                    </m:e>
+                  </m:func>
+                </m:e>
+                <m:e>
+                  <m:sSub>
+                    <m:sSubPr>
+                      <m:ctrlPr>
+                        <w:rPr>
+                          <w:rFonts w:ascii="Cambria Math" w:eastAsiaTheme="minorEastAsia" w:hAnsi="Cambria Math"/>
+                          <w:i/>
+                        </w:rPr>
+                      </m:ctrlPr>
+                    </m:sSubPr>
+                    <m:e>
+                      <m:r>
+                        <w:rPr>
+                          <w:rFonts w:ascii="Cambria Math" w:eastAsiaTheme="minorEastAsia" w:hAnsi="Cambria Math"/>
+                        </w:rPr>
+                        <m:t>p</m:t>
+                      </m:r>
+                    </m:e>
+                    <m:sub>
+                      <m:r>
+                        <w:rPr>
+                          <w:rFonts w:ascii="Cambria Math" w:eastAsiaTheme="minorEastAsia" w:hAnsi="Cambria Math"/>
+                        </w:rPr>
+                        <m:t>x</m:t>
+                      </m:r>
+                    </m:sub>
+                  </m:sSub>
+                </m:e>
+              </m:mr>
+              <m:mr>
+                <m:e>
+                  <m:func>
+                    <m:funcPr>
+                      <m:ctrlPr>
+                        <w:rPr>
+                          <w:rFonts w:ascii="Cambria Math" w:eastAsiaTheme="minorEastAsia" w:hAnsi="Cambria Math"/>
+                          <w:i/>
+                        </w:rPr>
+                      </m:ctrlPr>
+                    </m:funcPr>
+                    <m:fName>
+                      <m:r>
+                        <m:rPr>
+                          <m:sty m:val="p"/>
+                        </m:rPr>
+                        <w:rPr>
+                          <w:rFonts w:ascii="Cambria Math" w:eastAsiaTheme="minorEastAsia" w:hAnsi="Cambria Math"/>
+                        </w:rPr>
+                        <m:t>sin</m:t>
+                      </m:r>
+                    </m:fName>
+                    <m:e>
+                      <m:d>
+                        <m:dPr>
+                          <m:ctrlPr>
+                            <w:rPr>
+                              <w:rFonts w:ascii="Cambria Math" w:eastAsiaTheme="minorEastAsia" w:hAnsi="Cambria Math"/>
+                              <w:i/>
+                            </w:rPr>
+                          </m:ctrlPr>
+                        </m:dPr>
+                        <m:e>
+                          <m:r>
+                            <w:rPr>
+                              <w:rFonts w:ascii="Cambria Math" w:eastAsiaTheme="minorEastAsia" w:hAnsi="Cambria Math"/>
+                            </w:rPr>
+                            <m:t>-</m:t>
+                          </m:r>
+                          <m:f>
+                            <m:fPr>
+                              <m:ctrlPr>
+                                <w:rPr>
+                                  <w:rFonts w:ascii="Cambria Math" w:eastAsiaTheme="minorEastAsia" w:hAnsi="Cambria Math"/>
+                                  <w:i/>
+                                </w:rPr>
+                              </m:ctrlPr>
+                            </m:fPr>
+                            <m:num>
+                              <m:r>
+                                <w:rPr>
+                                  <w:rFonts w:ascii="Cambria Math" w:eastAsiaTheme="minorEastAsia" w:hAnsi="Cambria Math"/>
+                                </w:rPr>
+                                <m:t>π</m:t>
+                              </m:r>
+                            </m:num>
+                            <m:den>
+                              <m:r>
+                                <w:rPr>
+                                  <w:rFonts w:ascii="Cambria Math" w:eastAsiaTheme="minorEastAsia" w:hAnsi="Cambria Math"/>
+                                </w:rPr>
+                                <m:t>4</m:t>
+                              </m:r>
+                            </m:den>
+                          </m:f>
+                        </m:e>
+                      </m:d>
+                      <m:r>
+                        <w:rPr>
+                          <w:rFonts w:ascii="Cambria Math" w:eastAsiaTheme="minorEastAsia" w:hAnsi="Cambria Math"/>
+                        </w:rPr>
+                        <m:t>⋅</m:t>
+                      </m:r>
+                      <m:f>
+                        <m:fPr>
+                          <m:ctrlPr>
+                            <w:rPr>
+                              <w:rFonts w:ascii="Cambria Math" w:eastAsiaTheme="minorEastAsia" w:hAnsi="Cambria Math"/>
+                              <w:i/>
+                            </w:rPr>
+                          </m:ctrlPr>
+                        </m:fPr>
+                        <m:num>
+                          <m:r>
+                            <w:rPr>
+                              <w:rFonts w:ascii="Cambria Math" w:eastAsiaTheme="minorEastAsia" w:hAnsi="Cambria Math"/>
+                            </w:rPr>
+                            <m:t>1</m:t>
+                          </m:r>
+                        </m:num>
+                        <m:den>
+                          <m:r>
+                            <w:rPr>
+                              <w:rFonts w:ascii="Cambria Math" w:eastAsiaTheme="minorEastAsia" w:hAnsi="Cambria Math"/>
+                            </w:rPr>
+                            <m:t>2</m:t>
+                          </m:r>
+                        </m:den>
+                      </m:f>
+                    </m:e>
+                  </m:func>
+                </m:e>
+                <m:e>
+                  <m:func>
+                    <m:funcPr>
+                      <m:ctrlPr>
+                        <w:rPr>
+                          <w:rFonts w:ascii="Cambria Math" w:eastAsiaTheme="minorEastAsia" w:hAnsi="Cambria Math"/>
+                          <w:i/>
+                        </w:rPr>
+                      </m:ctrlPr>
+                    </m:funcPr>
+                    <m:fName>
+                      <m:r>
+                        <m:rPr>
+                          <m:sty m:val="p"/>
+                        </m:rPr>
+                        <w:rPr>
+                          <w:rFonts w:ascii="Cambria Math" w:eastAsiaTheme="minorEastAsia" w:hAnsi="Cambria Math"/>
+                        </w:rPr>
+                        <m:t>cos</m:t>
+                      </m:r>
+                    </m:fName>
+                    <m:e>
+                      <m:d>
+                        <m:dPr>
+                          <m:ctrlPr>
+                            <w:rPr>
+                              <w:rFonts w:ascii="Cambria Math" w:eastAsiaTheme="minorEastAsia" w:hAnsi="Cambria Math"/>
+                              <w:i/>
+                            </w:rPr>
+                          </m:ctrlPr>
+                        </m:dPr>
+                        <m:e>
+                          <m:r>
+                            <w:rPr>
+                              <w:rFonts w:ascii="Cambria Math" w:eastAsiaTheme="minorEastAsia" w:hAnsi="Cambria Math"/>
+                            </w:rPr>
+                            <m:t>-</m:t>
+                          </m:r>
+                          <m:f>
+                            <m:fPr>
+                              <m:ctrlPr>
+                                <w:rPr>
+                                  <w:rFonts w:ascii="Cambria Math" w:eastAsiaTheme="minorEastAsia" w:hAnsi="Cambria Math"/>
+                                  <w:i/>
+                                </w:rPr>
+                              </m:ctrlPr>
+                            </m:fPr>
+                            <m:num>
+                              <m:r>
+                                <w:rPr>
+                                  <w:rFonts w:ascii="Cambria Math" w:eastAsiaTheme="minorEastAsia" w:hAnsi="Cambria Math"/>
+                                </w:rPr>
+                                <m:t>π</m:t>
+                              </m:r>
+                            </m:num>
+                            <m:den>
+                              <m:r>
+                                <w:rPr>
+                                  <w:rFonts w:ascii="Cambria Math" w:eastAsiaTheme="minorEastAsia" w:hAnsi="Cambria Math"/>
+                                </w:rPr>
+                                <m:t>4</m:t>
+                              </m:r>
+                            </m:den>
+                          </m:f>
+                        </m:e>
+                      </m:d>
+                    </m:e>
+                  </m:func>
+                </m:e>
+                <m:e>
+                  <m:sSub>
+                    <m:sSubPr>
+                      <m:ctrlPr>
+                        <w:rPr>
+                          <w:rFonts w:ascii="Cambria Math" w:eastAsiaTheme="minorEastAsia" w:hAnsi="Cambria Math"/>
+                          <w:i/>
+                        </w:rPr>
+                      </m:ctrlPr>
+                    </m:sSubPr>
+                    <m:e>
+                      <m:r>
+                        <w:rPr>
+                          <w:rFonts w:ascii="Cambria Math" w:eastAsiaTheme="minorEastAsia" w:hAnsi="Cambria Math"/>
+                        </w:rPr>
+                        <m:t>p</m:t>
+                      </m:r>
+                    </m:e>
+                    <m:sub>
+                      <m:r>
+                        <w:rPr>
+                          <w:rFonts w:ascii="Cambria Math" w:eastAsiaTheme="minorEastAsia" w:hAnsi="Cambria Math"/>
+                        </w:rPr>
+                        <m:t>y</m:t>
+                      </m:r>
+                    </m:sub>
+                  </m:sSub>
+                </m:e>
+              </m:mr>
+              <m:mr>
+                <m:e>
+                  <m:r>
+                    <w:rPr>
+                      <w:rFonts w:ascii="Cambria Math" w:eastAsiaTheme="minorEastAsia" w:hAnsi="Cambria Math"/>
+                    </w:rPr>
+                    <m:t>0</m:t>
+                  </m:r>
+                </m:e>
+                <m:e>
+                  <m:r>
+                    <w:rPr>
+                      <w:rFonts w:ascii="Cambria Math" w:eastAsiaTheme="minorEastAsia" w:hAnsi="Cambria Math"/>
+                    </w:rPr>
+                    <m:t>0</m:t>
+                  </m:r>
+                </m:e>
+                <m:e>
+                  <m:r>
+                    <w:rPr>
+                      <w:rFonts w:ascii="Cambria Math" w:eastAsiaTheme="minorEastAsia" w:hAnsi="Cambria Math"/>
+                    </w:rPr>
+                    <m:t>1</m:t>
+                  </m:r>
+                </m:e>
+              </m:mr>
+            </m:m>
+          </m:e>
+        </m:d>
+      </m:oMath>
+    </w:p>
+    <w:p>
+      <w:pPr>
+        <w:rPr>
+          <w:rFonts w:eastAsiaTheme="minorEastAsia"/>
+        </w:rPr>
+      </w:pPr>
+      <w:r>
+        <w:rPr>
+          <w:rFonts w:eastAsiaTheme="minorEastAsia"/>
+        </w:rPr>
+        <w:t>Ein Kreis mit dem Mittelpunkt im Ursprung wird um p verschoben und entlang seiner horizontalen Achse halbiert, es entsteht eine Ellipse, welche außerdem um -45° rotiert wird. Ist der Mittelpunkt p, dann wird der Kreis um p verschoben.</w:t>
       </w:r>
     </w:p>
     <w:p>
@@ -136,13 +2264,7 @@
                 <w:rPr>
                   <w:rFonts w:ascii="Cambria Math" w:eastAsiaTheme="minorEastAsia" w:hAnsi="Cambria Math"/>
                 </w:rPr>
-                <m:t>=</m:t>
-              </m:r>
-              <m:r>
-                <w:rPr>
-                  <w:rFonts w:ascii="Cambria Math" w:eastAsiaTheme="minorEastAsia" w:hAnsi="Cambria Math"/>
-                </w:rPr>
-                <m:t>R</m:t>
+                <m:t>=R</m:t>
               </m:r>
             </m:e>
             <m:sup>
@@ -191,10 +2313,138 @@
     </w:p>
     <w:p>
       <w:r>
-        <w:t>TODO</w:t>
-      </w:r>
-      <w:r>
-        <w:t xml:space="preserve"> herleiten</w:t>
+        <w:lastRenderedPageBreak/>
+        <w:t xml:space="preserve">Eine Translationsmatrix hat stets die Determinante 1 und ist somit </w:t>
+      </w:r>
+      <w:proofErr w:type="spellStart"/>
+      <w:r>
+        <w:t>invertierbar</w:t>
+      </w:r>
+      <w:proofErr w:type="spellEnd"/>
+      <w:r>
+        <w:t xml:space="preserve">. Eine Rotationsmatrix hat ebenfalls stets die Determinante 1 und ist damit auch </w:t>
+      </w:r>
+      <w:proofErr w:type="spellStart"/>
+      <w:r>
+        <w:t>invertierbar</w:t>
+      </w:r>
+      <w:proofErr w:type="spellEnd"/>
+      <w:r>
+        <w:t>.</w:t>
+      </w:r>
+      <w:r>
+        <w:t xml:space="preserve"> </w:t>
+      </w:r>
+      <w:r>
+        <w:t xml:space="preserve">Die Determinante von M ist somit ebenfalls 1, damit ist auch </w:t>
+      </w:r>
+      <w:r>
+        <w:t xml:space="preserve">die Gesamtabbildung </w:t>
+      </w:r>
+      <w:proofErr w:type="spellStart"/>
+      <w:r>
+        <w:t>invertierbar</w:t>
+      </w:r>
+      <w:proofErr w:type="spellEnd"/>
+      <w:r>
+        <w:t>.</w:t>
+      </w:r>
+      <w:r>
+        <w:t xml:space="preserve"> </w:t>
+      </w:r>
+    </w:p>
+    <w:p>
+      <w:pPr>
+        <w:rPr>
+          <w:rFonts w:eastAsiaTheme="minorEastAsia"/>
+        </w:rPr>
+      </w:pPr>
+      <w:r>
+        <w:t xml:space="preserve">Für eine Translationsmatrix gilt, dass ihre Inverse der Translationsmatrix für den </w:t>
+      </w:r>
+      <w:proofErr w:type="spellStart"/>
+      <w:r>
+        <w:t>entgegengerichteten</w:t>
+      </w:r>
+      <w:proofErr w:type="spellEnd"/>
+      <w:r>
+        <w:t xml:space="preserve"> Translationsvektor entspricht: </w:t>
+      </w:r>
+      <m:oMath>
+        <m:sSubSup>
+          <m:sSubSupPr>
+            <m:ctrlPr>
+              <w:rPr>
+                <w:rFonts w:ascii="Cambria Math" w:hAnsi="Cambria Math"/>
+                <w:i/>
+              </w:rPr>
+            </m:ctrlPr>
+          </m:sSubSupPr>
+          <m:e>
+            <m:r>
+              <w:rPr>
+                <w:rFonts w:ascii="Cambria Math" w:hAnsi="Cambria Math"/>
+              </w:rPr>
+              <m:t>T</m:t>
+            </m:r>
+          </m:e>
+          <m:sub>
+            <m:r>
+              <w:rPr>
+                <w:rFonts w:ascii="Cambria Math" w:hAnsi="Cambria Math"/>
+              </w:rPr>
+              <m:t>v</m:t>
+            </m:r>
+          </m:sub>
+          <m:sup>
+            <m:r>
+              <w:rPr>
+                <w:rFonts w:ascii="Cambria Math" w:hAnsi="Cambria Math"/>
+              </w:rPr>
+              <m:t>-1</m:t>
+            </m:r>
+          </m:sup>
+        </m:sSubSup>
+        <m:r>
+          <w:rPr>
+            <w:rFonts w:ascii="Cambria Math" w:hAnsi="Cambria Math"/>
+          </w:rPr>
+          <m:t>=</m:t>
+        </m:r>
+        <m:sSub>
+          <m:sSubPr>
+            <m:ctrlPr>
+              <w:rPr>
+                <w:rFonts w:ascii="Cambria Math" w:hAnsi="Cambria Math"/>
+                <w:i/>
+              </w:rPr>
+            </m:ctrlPr>
+          </m:sSubPr>
+          <m:e>
+            <m:r>
+              <w:rPr>
+                <w:rFonts w:ascii="Cambria Math" w:hAnsi="Cambria Math"/>
+              </w:rPr>
+              <m:t>T</m:t>
+            </m:r>
+          </m:e>
+          <m:sub>
+            <m:r>
+              <w:rPr>
+                <w:rFonts w:ascii="Cambria Math" w:hAnsi="Cambria Math"/>
+              </w:rPr>
+              <m:t>-v</m:t>
+            </m:r>
+          </m:sub>
+        </m:sSub>
+      </m:oMath>
+    </w:p>
+    <w:p>
+      <w:r>
+        <w:rPr>
+          <w:rFonts w:eastAsiaTheme="minorEastAsia"/>
+        </w:rPr>
+        <w:t xml:space="preserve">Für eine Rotationsmatrix gilt, dass sie orthogonal ist, deshalb lässt sich die Inverse durch das Transponieren ermitteln. </w:t>
       </w:r>
     </w:p>
     <w:p>
@@ -487,23 +2737,39 @@
         <w:t xml:space="preserve">Bei der doppelten Pufferung sind, das Bild, welches angezeigt wird, und das Bild, welches momentan berechnet wird, zwei verschiedene Bilder. </w:t>
       </w:r>
       <w:r>
-        <w:t xml:space="preserve">Wenn der entsprechende Zeitpunkt gekommen </w:t>
+        <w:t xml:space="preserve">Wenn </w:t>
+      </w:r>
+      <w:r>
+        <w:t xml:space="preserve">das zu berechnende Bild bereit </w:t>
       </w:r>
       <w:r>
         <w:t xml:space="preserve">ist werden die Bilder vertauscht. </w:t>
       </w:r>
+      <w:bookmarkStart w:id="0" w:name="_GoBack"/>
+      <w:bookmarkEnd w:id="0"/>
     </w:p>
     <w:p>
       <w:r>
         <w:t xml:space="preserve">Ohne doppelte Pufferung </w:t>
       </w:r>
       <w:r>
-        <w:t xml:space="preserve">würde für beide Bilder der gleiche Speicherbereich verwendet werden, das alte Bild, welches angezeigt wird, kann durch das neu berechnete Bild teilweise überlagert werden, dies wird als Tearing bezeichnet und vom </w:t>
-      </w:r>
-      <w:bookmarkStart w:id="0" w:name="_GoBack"/>
-      <w:bookmarkEnd w:id="0"/>
-      <w:r>
-        <w:t>Benutzer meist als sehr störend wahrgenommen, weshalb man Techniken wie die doppelte Pufferung einsetzt.</w:t>
+        <w:t xml:space="preserve">würde für beide Bilder der gleiche Speicherbereich verwendet werden, das alte Bild, welches angezeigt wird, kann durch das neu berechnete Bild teilweise überlagert werden, dies wird als </w:t>
+      </w:r>
+      <w:proofErr w:type="spellStart"/>
+      <w:r>
+        <w:t>Tearing</w:t>
+      </w:r>
+      <w:proofErr w:type="spellEnd"/>
+      <w:r>
+        <w:t xml:space="preserve"> bezeichnet und vom Benutzer meist als sehr störend wahrgenommen, weshalb man Techniken wie die doppelte Pufferung einsetzt.</w:t>
+      </w:r>
+      <w:r>
+        <w:t xml:space="preserve"> </w:t>
+      </w:r>
+    </w:p>
+    <w:p>
+      <w:r>
+        <w:t xml:space="preserve">Würde in der Programmieraufgabe keine doppelte Pufferung eingesetzt werden, so würde </w:t>
       </w:r>
     </w:p>
     <w:sectPr>

</xml_diff>

<commit_message>
Mehr Kommentare, verschiedene Korrekturen und Anpassungen
</commit_message>
<xml_diff>
--- a/cg1-ha1-theorie.docx
+++ b/cg1-ha1-theorie.docx
@@ -2142,16 +2142,6 @@
     </w:p>
     <w:p>
       <w:r>
-        <w:t>Aufgabe 2</w:t>
-      </w:r>
-    </w:p>
-    <w:p>
-      <w:r>
-        <w:t>TODO</w:t>
-      </w:r>
-    </w:p>
-    <w:p>
-      <w:r>
         <w:t>Aufgabe 3</w:t>
       </w:r>
     </w:p>
@@ -2313,7 +2303,6 @@
     </w:p>
     <w:p>
       <w:r>
-        <w:lastRenderedPageBreak/>
         <w:t xml:space="preserve">Eine Translationsmatrix hat stets die Determinante 1 und ist somit </w:t>
       </w:r>
       <w:proofErr w:type="spellStart"/>
@@ -2360,6 +2349,7 @@
         </w:rPr>
       </w:pPr>
       <w:r>
+        <w:lastRenderedPageBreak/>
         <w:t xml:space="preserve">Für eine Translationsmatrix gilt, dass ihre Inverse der Translationsmatrix für den </w:t>
       </w:r>
       <w:proofErr w:type="spellStart"/>
@@ -2438,6 +2428,8 @@
           </m:sub>
         </m:sSub>
       </m:oMath>
+      <w:bookmarkStart w:id="0" w:name="_GoBack"/>
+      <w:bookmarkEnd w:id="0"/>
     </w:p>
     <w:p>
       <w:r>
@@ -2472,7 +2464,10 @@
           </w:tcPr>
           <w:p>
             <w:r>
-              <w:t>Operation 1 \ Operation 2</w:t>
+              <w:t>Op. 1 \ Op.</w:t>
+            </w:r>
+            <w:r>
+              <w:t xml:space="preserve"> 2</w:t>
             </w:r>
           </w:p>
         </w:tc>
@@ -2534,7 +2529,10 @@
           </w:tcPr>
           <w:p>
             <w:r>
-              <w:t>Entfällt</w:t>
+              <w:t>e</w:t>
+            </w:r>
+            <w:r>
+              <w:t>ntfällt</w:t>
             </w:r>
           </w:p>
         </w:tc>
@@ -2544,7 +2542,7 @@
           </w:tcPr>
           <w:p>
             <w:r>
-              <w:t>(nicht) kommutativ</w:t>
+              <w:t>kommutativ</w:t>
             </w:r>
           </w:p>
         </w:tc>
@@ -2554,7 +2552,13 @@
           </w:tcPr>
           <w:p>
             <w:r>
-              <w:t>(nicht) kommutativ</w:t>
+              <w:t>n</w:t>
+            </w:r>
+            <w:r>
+              <w:t xml:space="preserve">icht </w:t>
+            </w:r>
+            <w:r>
+              <w:t>kommutativ</w:t>
             </w:r>
           </w:p>
         </w:tc>
@@ -2564,7 +2568,10 @@
           </w:tcPr>
           <w:p>
             <w:r>
-              <w:t>(nicht) kommutativ</w:t>
+              <w:t xml:space="preserve">nicht </w:t>
+            </w:r>
+            <w:r>
+              <w:t>kommutativ</w:t>
             </w:r>
           </w:p>
         </w:tc>
@@ -2586,7 +2593,7 @@
           </w:tcPr>
           <w:p>
             <w:r>
-              <w:t>(nicht) kommutativ</w:t>
+              <w:t>kommutativ</w:t>
             </w:r>
           </w:p>
         </w:tc>
@@ -2596,7 +2603,10 @@
           </w:tcPr>
           <w:p>
             <w:r>
-              <w:t>Entfällt</w:t>
+              <w:t>e</w:t>
+            </w:r>
+            <w:r>
+              <w:t>ntfällt</w:t>
             </w:r>
           </w:p>
         </w:tc>
@@ -2606,7 +2616,10 @@
           </w:tcPr>
           <w:p>
             <w:r>
-              <w:t>Entfällt</w:t>
+              <w:t>e</w:t>
+            </w:r>
+            <w:r>
+              <w:t>ntfällt</w:t>
             </w:r>
           </w:p>
         </w:tc>
@@ -2616,7 +2629,7 @@
           </w:tcPr>
           <w:p>
             <w:r>
-              <w:t>(nicht) kommutativ</w:t>
+              <w:t>kommutativ</w:t>
             </w:r>
           </w:p>
         </w:tc>
@@ -2638,7 +2651,13 @@
           </w:tcPr>
           <w:p>
             <w:r>
-              <w:t>(nicht) kommutativ</w:t>
+              <w:t>n</w:t>
+            </w:r>
+            <w:r>
+              <w:t xml:space="preserve">icht </w:t>
+            </w:r>
+            <w:r>
+              <w:t>kommutativ</w:t>
             </w:r>
           </w:p>
         </w:tc>
@@ -2648,7 +2667,10 @@
           </w:tcPr>
           <w:p>
             <w:r>
-              <w:t>Entfällt</w:t>
+              <w:t>e</w:t>
+            </w:r>
+            <w:r>
+              <w:t>ntfällt</w:t>
             </w:r>
           </w:p>
         </w:tc>
@@ -2658,7 +2680,10 @@
           </w:tcPr>
           <w:p>
             <w:r>
-              <w:t>Entfällt</w:t>
+              <w:t>e</w:t>
+            </w:r>
+            <w:r>
+              <w:t>ntfällt</w:t>
             </w:r>
           </w:p>
         </w:tc>
@@ -2668,7 +2693,7 @@
           </w:tcPr>
           <w:p>
             <w:r>
-              <w:t>(nicht) kommutativ</w:t>
+              <w:t>kommutativ</w:t>
             </w:r>
           </w:p>
         </w:tc>
@@ -2690,7 +2715,16 @@
           </w:tcPr>
           <w:p>
             <w:r>
-              <w:t>(nicht) kommutativ</w:t>
+              <w:t>n</w:t>
+            </w:r>
+            <w:r>
+              <w:t>icht</w:t>
+            </w:r>
+            <w:r>
+              <w:t xml:space="preserve"> </w:t>
+            </w:r>
+            <w:r>
+              <w:t>kommutativ</w:t>
             </w:r>
           </w:p>
         </w:tc>
@@ -2700,7 +2734,7 @@
           </w:tcPr>
           <w:p>
             <w:r>
-              <w:t>(nicht) kommutativ</w:t>
+              <w:t>kommutativ</w:t>
             </w:r>
           </w:p>
         </w:tc>
@@ -2710,7 +2744,7 @@
           </w:tcPr>
           <w:p>
             <w:r>
-              <w:t>(nicht) kommutativ</w:t>
+              <w:t>kommutativ</w:t>
             </w:r>
           </w:p>
         </w:tc>
@@ -2720,7 +2754,10 @@
           </w:tcPr>
           <w:p>
             <w:r>
-              <w:t>Entfällt</w:t>
+              <w:t>e</w:t>
+            </w:r>
+            <w:r>
+              <w:t>ntfällt</w:t>
             </w:r>
           </w:p>
         </w:tc>
@@ -2740,20 +2777,36 @@
         <w:t xml:space="preserve">Wenn </w:t>
       </w:r>
       <w:r>
-        <w:t xml:space="preserve">das zu berechnende Bild bereit </w:t>
+        <w:t xml:space="preserve">das </w:t>
+      </w:r>
+      <w:r>
+        <w:t>neu berechnete</w:t>
+      </w:r>
+      <w:r>
+        <w:t xml:space="preserve"> Bild bereit </w:t>
       </w:r>
       <w:r>
         <w:t xml:space="preserve">ist werden die Bilder vertauscht. </w:t>
       </w:r>
-      <w:bookmarkStart w:id="0" w:name="_GoBack"/>
-      <w:bookmarkEnd w:id="0"/>
     </w:p>
     <w:p>
       <w:r>
         <w:t xml:space="preserve">Ohne doppelte Pufferung </w:t>
       </w:r>
       <w:r>
-        <w:t xml:space="preserve">würde für beide Bilder der gleiche Speicherbereich verwendet werden, das alte Bild, welches angezeigt wird, kann durch das neu berechnete Bild teilweise überlagert werden, dies wird als </w:t>
+        <w:t xml:space="preserve">würde für beide Bilder der gleiche Speicherbereich verwendet werden, das alte </w:t>
+      </w:r>
+      <w:r>
+        <w:t>Bild, welches angezeigt wird, kö</w:t>
+      </w:r>
+      <w:r>
+        <w:t>nn</w:t>
+      </w:r>
+      <w:r>
+        <w:t>te</w:t>
+      </w:r>
+      <w:r>
+        <w:t xml:space="preserve"> durch das neu berechnete Bild teilweise überlagert werden, dies wird als </w:t>
       </w:r>
       <w:proofErr w:type="spellStart"/>
       <w:r>
@@ -2770,6 +2823,17 @@
     <w:p>
       <w:r>
         <w:t xml:space="preserve">Würde in der Programmieraufgabe keine doppelte Pufferung eingesetzt werden, so würde </w:t>
+      </w:r>
+      <w:r>
+        <w:t xml:space="preserve">eben dieses </w:t>
+      </w:r>
+      <w:proofErr w:type="spellStart"/>
+      <w:r>
+        <w:t>Tearing</w:t>
+      </w:r>
+      <w:proofErr w:type="spellEnd"/>
+      <w:r>
+        <w:t xml:space="preserve"> eintreten.</w:t>
       </w:r>
     </w:p>
     <w:sectPr>

</xml_diff>